<commit_message>
Lab 3.4 added project from volunteer submission
</commit_message>
<xml_diff>
--- a/docs/Unit 0/lab_04.docx
+++ b/docs/Unit 0/lab_04.docx
@@ -1,6 +1,6 @@
 
 <file path=word/document.xml><?xml version="1.0" encoding="utf-8"?>
-<w:document xmlns:wpc="http://schemas.microsoft.com/office/word/2010/wordprocessingCanvas" xmlns:cx="http://schemas.microsoft.com/office/drawing/2014/chartex" xmlns:cx1="http://schemas.microsoft.com/office/drawing/2015/9/8/chartex" xmlns:cx2="http://schemas.microsoft.com/office/drawing/2015/10/21/chartex" xmlns:cx3="http://schemas.microsoft.com/office/drawing/2016/5/9/chartex" xmlns:cx4="http://schemas.microsoft.com/office/drawing/2016/5/10/chartex" xmlns:cx5="http://schemas.microsoft.com/office/drawing/2016/5/11/chartex" xmlns:cx6="http://schemas.microsoft.com/office/drawing/2016/5/12/chartex" xmlns:cx7="http://schemas.microsoft.com/office/drawing/2016/5/13/chartex" xmlns:cx8="http://schemas.microsoft.com/office/drawing/2016/5/14/chartex" xmlns:mc="http://schemas.openxmlformats.org/markup-compatibility/2006" xmlns:aink="http://schemas.microsoft.com/office/drawing/2016/ink" xmlns:am3d="http://schemas.microsoft.com/office/drawing/2017/model3d" xmlns:o="urn:schemas-microsoft-com:office:office" xmlns:r="http://schemas.openxmlformats.org/officeDocument/2006/relationships" xmlns:m="http://schemas.openxmlformats.org/officeDocument/2006/math" xmlns:v="urn:schemas-microsoft-com:vml" xmlns:wp14="http://schemas.microsoft.com/office/word/2010/wordprocessingDrawing" xmlns:wp="http://schemas.openxmlformats.org/drawingml/2006/wordprocessingDrawing" xmlns:w10="urn:schemas-microsoft-com:office:word" xmlns:w="http://schemas.openxmlformats.org/wordprocessingml/2006/main" xmlns:w14="http://schemas.microsoft.com/office/word/2010/wordml" xmlns:w15="http://schemas.microsoft.com/office/word/2012/wordml" xmlns:w16cid="http://schemas.microsoft.com/office/word/2016/wordml/cid" xmlns:w16se="http://schemas.microsoft.com/office/word/2015/wordml/symex" xmlns:wpg="http://schemas.microsoft.com/office/word/2010/wordprocessingGroup" xmlns:wpi="http://schemas.microsoft.com/office/word/2010/wordprocessingInk" xmlns:wne="http://schemas.microsoft.com/office/word/2006/wordml" xmlns:wps="http://schemas.microsoft.com/office/word/2010/wordprocessingShape" mc:Ignorable="w14 w15 w16se w16cid wp14">
+<w:document xmlns:wpc="http://schemas.microsoft.com/office/word/2010/wordprocessingCanvas" xmlns:cx="http://schemas.microsoft.com/office/drawing/2014/chartex" xmlns:cx1="http://schemas.microsoft.com/office/drawing/2015/9/8/chartex" xmlns:cx2="http://schemas.microsoft.com/office/drawing/2015/10/21/chartex" xmlns:cx3="http://schemas.microsoft.com/office/drawing/2016/5/9/chartex" xmlns:cx4="http://schemas.microsoft.com/office/drawing/2016/5/10/chartex" xmlns:cx5="http://schemas.microsoft.com/office/drawing/2016/5/11/chartex" xmlns:cx6="http://schemas.microsoft.com/office/drawing/2016/5/12/chartex" xmlns:cx7="http://schemas.microsoft.com/office/drawing/2016/5/13/chartex" xmlns:cx8="http://schemas.microsoft.com/office/drawing/2016/5/14/chartex" xmlns:mc="http://schemas.openxmlformats.org/markup-compatibility/2006" xmlns:aink="http://schemas.microsoft.com/office/drawing/2016/ink" xmlns:am3d="http://schemas.microsoft.com/office/drawing/2017/model3d" xmlns:o="urn:schemas-microsoft-com:office:office" xmlns:r="http://schemas.openxmlformats.org/officeDocument/2006/relationships" xmlns:m="http://schemas.openxmlformats.org/officeDocument/2006/math" xmlns:v="urn:schemas-microsoft-com:vml" xmlns:wp14="http://schemas.microsoft.com/office/word/2010/wordprocessingDrawing" xmlns:wp="http://schemas.openxmlformats.org/drawingml/2006/wordprocessingDrawing" xmlns:w10="urn:schemas-microsoft-com:office:word" xmlns:w="http://schemas.openxmlformats.org/wordprocessingml/2006/main" xmlns:w14="http://schemas.microsoft.com/office/word/2010/wordml" xmlns:w15="http://schemas.microsoft.com/office/word/2012/wordml" xmlns:w16cex="http://schemas.microsoft.com/office/word/2018/wordml/cex" xmlns:w16cid="http://schemas.microsoft.com/office/word/2016/wordml/cid" xmlns:w16="http://schemas.microsoft.com/office/word/2018/wordml" xmlns:w16se="http://schemas.microsoft.com/office/word/2015/wordml/symex" xmlns:wpg="http://schemas.microsoft.com/office/word/2010/wordprocessingGroup" xmlns:wpi="http://schemas.microsoft.com/office/word/2010/wordprocessingInk" xmlns:wne="http://schemas.microsoft.com/office/word/2006/wordml" xmlns:wps="http://schemas.microsoft.com/office/word/2010/wordprocessingShape" mc:Ignorable="w14 w15 w16se w16cid w16 w16cex wp14">
   <w:body>
     <w:p>
       <w:pPr>
@@ -9,12 +9,7 @@
       </w:pPr>
       <w:bookmarkStart w:id="0" w:name="lab-0.4---getting-to-know-you"/>
       <w:r>
-        <w:t xml:space="preserve">Lab </w:t>
-      </w:r>
-      <w:bookmarkStart w:id="1" w:name="_GoBack"/>
-      <w:bookmarkEnd w:id="1"/>
-      <w:r>
-        <w:t>0.4 - Getting to Know You</w:t>
+        <w:t>Lab 0.4 - Getting to Know You</w:t>
       </w:r>
     </w:p>
     <w:p>
@@ -29,7 +24,7 @@
       <w:pPr>
         <w:pStyle w:val="Heading2"/>
       </w:pPr>
-      <w:bookmarkStart w:id="2" w:name="part-1---exploring-snap"/>
+      <w:bookmarkStart w:id="1" w:name="part-1---exploring-snap"/>
       <w:r>
         <w:t>Part 1 - Exploring SNAP</w:t>
       </w:r>
@@ -63,11 +58,13 @@
           <w:numId w:val="2"/>
         </w:numPr>
       </w:pPr>
+      <w:proofErr w:type="gramStart"/>
       <w:r>
-        <w:t>In order to save your programs, the first thing you’ll need to do is make an account. In the SNAP browser window, find the cloud-shaped button in the top toolbar on the upper left corner o</w:t>
+        <w:t>In order to</w:t>
       </w:r>
+      <w:proofErr w:type="gramEnd"/>
       <w:r>
-        <w:t>f the window:</w:t>
+        <w:t xml:space="preserve"> save your programs, the first thing you’ll need to do is make an account. In the SNAP browser window, find the cloud-shaped button in the top toolbar on the upper left corner of the window:</w:t>
       </w:r>
     </w:p>
     <w:p>
@@ -78,10 +75,7 @@
         </w:numPr>
       </w:pPr>
       <w:r>
-        <w:t>Click it, select the “sign up” option in the menu, and follow the instructions there. You will need to check your email after creating your account to get your initial password. Your username will be the first part of your school email addre</w:t>
-      </w:r>
-      <w:r>
-        <w:t>ss. If you need help, ask.</w:t>
+        <w:t>Click it, select the “sign up” option in the menu, and follow the instructions there. You will need to check your email after creating your account to get your initial password. Your username will be the first part of your school email address. If you need help, ask.</w:t>
       </w:r>
     </w:p>
     <w:p>
@@ -92,10 +86,15 @@
         </w:numPr>
       </w:pPr>
       <w:r>
-        <w:t>Spend a few minutes looking around, trying things out, and seeing what the language can do. Don’t worry about understanding everything completely– we’ll go through things in a lot more detail soon. Just try to get a sense of som</w:t>
+        <w:t xml:space="preserve">Spend a few minutes looking around, trying things out, and seeing what the language can do. </w:t>
       </w:r>
+      <w:proofErr w:type="gramStart"/>
       <w:r>
-        <w:t>e of the basic capabilities.</w:t>
+        <w:t>Don’t</w:t>
+      </w:r>
+      <w:proofErr w:type="gramEnd"/>
+      <w:r>
+        <w:t xml:space="preserve"> worry about understanding everything completely– we’ll go through things in a lot more detail soon. Just try to get a sense of some of the basic capabilities.</w:t>
       </w:r>
     </w:p>
     <w:p>
@@ -400,10 +399,15 @@
       </w:pPr>
       <w:r>
         <w:lastRenderedPageBreak/>
-        <w:t>Using what you’ve learned and other things you might discover, create a SNAP program that describes yourself. This can take whatever form and use whatever SNAP tools and blocks you want. Make sure that somehow, at some point in your program you show the fo</w:t>
+        <w:t xml:space="preserve">Using what </w:t>
       </w:r>
+      <w:proofErr w:type="gramStart"/>
       <w:r>
-        <w:t>llowing information:</w:t>
+        <w:t>you’ve</w:t>
+      </w:r>
+      <w:proofErr w:type="gramEnd"/>
+      <w:r>
+        <w:t xml:space="preserve"> learned and other things you might discover, create a SNAP program that describes yourself. This can take whatever form and use whatever SNAP tools and blocks you want. Make sure that somehow, at some point in your program you show the following information:</w:t>
       </w:r>
     </w:p>
     <w:p>
@@ -486,10 +490,13 @@
         </w:numPr>
       </w:pPr>
       <w:r>
-        <w:t>Submit your Self Portait using the submission instructions of your instructor</w:t>
+        <w:t>Submit your Self Port</w:t>
       </w:r>
       <w:r>
-        <w:t xml:space="preserve">. If you are having trouble saving, here is a great video: </w:t>
+        <w:t>r</w:t>
+      </w:r>
+      <w:r>
+        <w:t xml:space="preserve">ait using the submission instructions of your instructor. If you are having trouble saving, here is a great video: </w:t>
       </w:r>
       <w:hyperlink r:id="rId8">
         <w:r>
@@ -504,8 +511,8 @@
       <w:pPr>
         <w:pStyle w:val="Heading2"/>
       </w:pPr>
-      <w:bookmarkStart w:id="3" w:name="grading-schemerubric"/>
-      <w:bookmarkEnd w:id="2"/>
+      <w:bookmarkStart w:id="2" w:name="grading-schemerubric"/>
+      <w:bookmarkEnd w:id="1"/>
       <w:r>
         <w:t>Grading Scheme/Rubric</w:t>
       </w:r>
@@ -562,21 +569,18 @@
               <w:pStyle w:val="Compact"/>
             </w:pPr>
             <w:r>
-              <w:t>1.2 Listed 3 things you found Snap can do</w:t>
-            </w:r>
-          </w:p>
-        </w:tc>
-        <w:tc>
-          <w:tcPr>
-            <w:tcW w:w="0" w:type="auto"/>
-          </w:tcPr>
-          <w:p>
-            <w:pPr>
-              <w:pStyle w:val="Compact"/>
-            </w:pPr>
-            <w:r>
-              <w:t>0.3 points</w:t>
-            </w:r>
+              <w:t>Part 1</w:t>
+            </w:r>
+          </w:p>
+        </w:tc>
+        <w:tc>
+          <w:tcPr>
+            <w:tcW w:w="0" w:type="auto"/>
+          </w:tcPr>
+          <w:p>
+            <w:pPr>
+              <w:pStyle w:val="Compact"/>
+            </w:pPr>
           </w:p>
         </w:tc>
       </w:tr>
@@ -590,7 +594,47 @@
               <w:pStyle w:val="Compact"/>
             </w:pPr>
             <w:r>
-              <w:t>1.3 Listed 3 things your partner found Snap can do</w:t>
+              <w:t>1.</w:t>
+            </w:r>
+            <w:r>
+              <w:t>4</w:t>
+            </w:r>
+            <w:r>
+              <w:t xml:space="preserve"> Listed 3 things you found Snap can do</w:t>
+            </w:r>
+          </w:p>
+        </w:tc>
+        <w:tc>
+          <w:tcPr>
+            <w:tcW w:w="0" w:type="auto"/>
+          </w:tcPr>
+          <w:p>
+            <w:pPr>
+              <w:pStyle w:val="Compact"/>
+            </w:pPr>
+            <w:r>
+              <w:t>0.3 points</w:t>
+            </w:r>
+          </w:p>
+        </w:tc>
+      </w:tr>
+      <w:tr>
+        <w:tc>
+          <w:tcPr>
+            <w:tcW w:w="0" w:type="auto"/>
+          </w:tcPr>
+          <w:p>
+            <w:pPr>
+              <w:pStyle w:val="Compact"/>
+            </w:pPr>
+            <w:r>
+              <w:t>1.</w:t>
+            </w:r>
+            <w:r>
+              <w:t>5</w:t>
+            </w:r>
+            <w:r>
+              <w:t xml:space="preserve"> Listed 3 things your partner found Snap can do</w:t>
             </w:r>
           </w:p>
         </w:tc>
@@ -944,7 +988,7 @@
         </w:tc>
       </w:tr>
       <w:bookmarkEnd w:id="0"/>
-      <w:bookmarkEnd w:id="3"/>
+      <w:bookmarkEnd w:id="2"/>
     </w:tbl>
     <w:p/>
     <w:sectPr>
@@ -959,7 +1003,7 @@
 </file>
 
 <file path=word/endnotes.xml><?xml version="1.0" encoding="utf-8"?>
-<w:endnotes xmlns:wpc="http://schemas.microsoft.com/office/word/2010/wordprocessingCanvas" xmlns:cx="http://schemas.microsoft.com/office/drawing/2014/chartex" xmlns:cx1="http://schemas.microsoft.com/office/drawing/2015/9/8/chartex" xmlns:cx2="http://schemas.microsoft.com/office/drawing/2015/10/21/chartex" xmlns:cx3="http://schemas.microsoft.com/office/drawing/2016/5/9/chartex" xmlns:cx4="http://schemas.microsoft.com/office/drawing/2016/5/10/chartex" xmlns:cx5="http://schemas.microsoft.com/office/drawing/2016/5/11/chartex" xmlns:cx6="http://schemas.microsoft.com/office/drawing/2016/5/12/chartex" xmlns:cx7="http://schemas.microsoft.com/office/drawing/2016/5/13/chartex" xmlns:cx8="http://schemas.microsoft.com/office/drawing/2016/5/14/chartex" xmlns:mc="http://schemas.openxmlformats.org/markup-compatibility/2006" xmlns:aink="http://schemas.microsoft.com/office/drawing/2016/ink" xmlns:am3d="http://schemas.microsoft.com/office/drawing/2017/model3d" xmlns:o="urn:schemas-microsoft-com:office:office" xmlns:r="http://schemas.openxmlformats.org/officeDocument/2006/relationships" xmlns:m="http://schemas.openxmlformats.org/officeDocument/2006/math" xmlns:v="urn:schemas-microsoft-com:vml" xmlns:wp14="http://schemas.microsoft.com/office/word/2010/wordprocessingDrawing" xmlns:wp="http://schemas.openxmlformats.org/drawingml/2006/wordprocessingDrawing" xmlns:w10="urn:schemas-microsoft-com:office:word" xmlns:w="http://schemas.openxmlformats.org/wordprocessingml/2006/main" xmlns:w14="http://schemas.microsoft.com/office/word/2010/wordml" xmlns:w15="http://schemas.microsoft.com/office/word/2012/wordml" xmlns:w16cid="http://schemas.microsoft.com/office/word/2016/wordml/cid" xmlns:w16se="http://schemas.microsoft.com/office/word/2015/wordml/symex" xmlns:wpg="http://schemas.microsoft.com/office/word/2010/wordprocessingGroup" xmlns:wpi="http://schemas.microsoft.com/office/word/2010/wordprocessingInk" xmlns:wne="http://schemas.microsoft.com/office/word/2006/wordml" xmlns:wps="http://schemas.microsoft.com/office/word/2010/wordprocessingShape" mc:Ignorable="w14 w15 w16se w16cid wp14">
+<w:endnotes xmlns:wpc="http://schemas.microsoft.com/office/word/2010/wordprocessingCanvas" xmlns:cx="http://schemas.microsoft.com/office/drawing/2014/chartex" xmlns:cx1="http://schemas.microsoft.com/office/drawing/2015/9/8/chartex" xmlns:cx2="http://schemas.microsoft.com/office/drawing/2015/10/21/chartex" xmlns:cx3="http://schemas.microsoft.com/office/drawing/2016/5/9/chartex" xmlns:cx4="http://schemas.microsoft.com/office/drawing/2016/5/10/chartex" xmlns:cx5="http://schemas.microsoft.com/office/drawing/2016/5/11/chartex" xmlns:cx6="http://schemas.microsoft.com/office/drawing/2016/5/12/chartex" xmlns:cx7="http://schemas.microsoft.com/office/drawing/2016/5/13/chartex" xmlns:cx8="http://schemas.microsoft.com/office/drawing/2016/5/14/chartex" xmlns:mc="http://schemas.openxmlformats.org/markup-compatibility/2006" xmlns:aink="http://schemas.microsoft.com/office/drawing/2016/ink" xmlns:am3d="http://schemas.microsoft.com/office/drawing/2017/model3d" xmlns:o="urn:schemas-microsoft-com:office:office" xmlns:r="http://schemas.openxmlformats.org/officeDocument/2006/relationships" xmlns:m="http://schemas.openxmlformats.org/officeDocument/2006/math" xmlns:v="urn:schemas-microsoft-com:vml" xmlns:wp14="http://schemas.microsoft.com/office/word/2010/wordprocessingDrawing" xmlns:wp="http://schemas.openxmlformats.org/drawingml/2006/wordprocessingDrawing" xmlns:w10="urn:schemas-microsoft-com:office:word" xmlns:w="http://schemas.openxmlformats.org/wordprocessingml/2006/main" xmlns:w14="http://schemas.microsoft.com/office/word/2010/wordml" xmlns:w15="http://schemas.microsoft.com/office/word/2012/wordml" xmlns:w16cex="http://schemas.microsoft.com/office/word/2018/wordml/cex" xmlns:w16cid="http://schemas.microsoft.com/office/word/2016/wordml/cid" xmlns:w16="http://schemas.microsoft.com/office/word/2018/wordml" xmlns:w16se="http://schemas.microsoft.com/office/word/2015/wordml/symex" xmlns:wpg="http://schemas.microsoft.com/office/word/2010/wordprocessingGroup" xmlns:wpi="http://schemas.microsoft.com/office/word/2010/wordprocessingInk" xmlns:wne="http://schemas.microsoft.com/office/word/2006/wordml" xmlns:wps="http://schemas.microsoft.com/office/word/2010/wordprocessingShape" mc:Ignorable="w14 w15 w16se w16cid w16 w16cex wp14">
   <w:endnote w:type="separator" w:id="-1">
     <w:p>
       <w:pPr>
@@ -984,7 +1028,7 @@
 </file>
 
 <file path=word/footer1.xml><?xml version="1.0" encoding="utf-8"?>
-<w:ftr xmlns:wpc="http://schemas.microsoft.com/office/word/2010/wordprocessingCanvas" xmlns:cx="http://schemas.microsoft.com/office/drawing/2014/chartex" xmlns:cx1="http://schemas.microsoft.com/office/drawing/2015/9/8/chartex" xmlns:cx2="http://schemas.microsoft.com/office/drawing/2015/10/21/chartex" xmlns:cx3="http://schemas.microsoft.com/office/drawing/2016/5/9/chartex" xmlns:cx4="http://schemas.microsoft.com/office/drawing/2016/5/10/chartex" xmlns:cx5="http://schemas.microsoft.com/office/drawing/2016/5/11/chartex" xmlns:cx6="http://schemas.microsoft.com/office/drawing/2016/5/12/chartex" xmlns:cx7="http://schemas.microsoft.com/office/drawing/2016/5/13/chartex" xmlns:cx8="http://schemas.microsoft.com/office/drawing/2016/5/14/chartex" xmlns:mc="http://schemas.openxmlformats.org/markup-compatibility/2006" xmlns:aink="http://schemas.microsoft.com/office/drawing/2016/ink" xmlns:am3d="http://schemas.microsoft.com/office/drawing/2017/model3d" xmlns:o="urn:schemas-microsoft-com:office:office" xmlns:r="http://schemas.openxmlformats.org/officeDocument/2006/relationships" xmlns:m="http://schemas.openxmlformats.org/officeDocument/2006/math" xmlns:v="urn:schemas-microsoft-com:vml" xmlns:wp14="http://schemas.microsoft.com/office/word/2010/wordprocessingDrawing" xmlns:wp="http://schemas.openxmlformats.org/drawingml/2006/wordprocessingDrawing" xmlns:w10="urn:schemas-microsoft-com:office:word" xmlns:w="http://schemas.openxmlformats.org/wordprocessingml/2006/main" xmlns:w14="http://schemas.microsoft.com/office/word/2010/wordml" xmlns:w15="http://schemas.microsoft.com/office/word/2012/wordml" xmlns:w16cid="http://schemas.microsoft.com/office/word/2016/wordml/cid" xmlns:w16se="http://schemas.microsoft.com/office/word/2015/wordml/symex" xmlns:wpg="http://schemas.microsoft.com/office/word/2010/wordprocessingGroup" xmlns:wpi="http://schemas.microsoft.com/office/word/2010/wordprocessingInk" xmlns:wne="http://schemas.microsoft.com/office/word/2006/wordml" xmlns:wps="http://schemas.microsoft.com/office/word/2010/wordprocessingShape" mc:Ignorable="w14 w15 w16se w16cid wp14">
+<w:ftr xmlns:wpc="http://schemas.microsoft.com/office/word/2010/wordprocessingCanvas" xmlns:cx="http://schemas.microsoft.com/office/drawing/2014/chartex" xmlns:cx1="http://schemas.microsoft.com/office/drawing/2015/9/8/chartex" xmlns:cx2="http://schemas.microsoft.com/office/drawing/2015/10/21/chartex" xmlns:cx3="http://schemas.microsoft.com/office/drawing/2016/5/9/chartex" xmlns:cx4="http://schemas.microsoft.com/office/drawing/2016/5/10/chartex" xmlns:cx5="http://schemas.microsoft.com/office/drawing/2016/5/11/chartex" xmlns:cx6="http://schemas.microsoft.com/office/drawing/2016/5/12/chartex" xmlns:cx7="http://schemas.microsoft.com/office/drawing/2016/5/13/chartex" xmlns:cx8="http://schemas.microsoft.com/office/drawing/2016/5/14/chartex" xmlns:mc="http://schemas.openxmlformats.org/markup-compatibility/2006" xmlns:aink="http://schemas.microsoft.com/office/drawing/2016/ink" xmlns:am3d="http://schemas.microsoft.com/office/drawing/2017/model3d" xmlns:o="urn:schemas-microsoft-com:office:office" xmlns:r="http://schemas.openxmlformats.org/officeDocument/2006/relationships" xmlns:m="http://schemas.openxmlformats.org/officeDocument/2006/math" xmlns:v="urn:schemas-microsoft-com:vml" xmlns:wp14="http://schemas.microsoft.com/office/word/2010/wordprocessingDrawing" xmlns:wp="http://schemas.openxmlformats.org/drawingml/2006/wordprocessingDrawing" xmlns:w10="urn:schemas-microsoft-com:office:word" xmlns:w="http://schemas.openxmlformats.org/wordprocessingml/2006/main" xmlns:w14="http://schemas.microsoft.com/office/word/2010/wordml" xmlns:w15="http://schemas.microsoft.com/office/word/2012/wordml" xmlns:w16cex="http://schemas.microsoft.com/office/word/2018/wordml/cex" xmlns:w16cid="http://schemas.microsoft.com/office/word/2016/wordml/cid" xmlns:w16="http://schemas.microsoft.com/office/word/2018/wordml" xmlns:w16se="http://schemas.microsoft.com/office/word/2015/wordml/symex" xmlns:wpg="http://schemas.microsoft.com/office/word/2010/wordprocessingGroup" xmlns:wpi="http://schemas.microsoft.com/office/word/2010/wordprocessingInk" xmlns:wne="http://schemas.microsoft.com/office/word/2006/wordml" xmlns:wps="http://schemas.microsoft.com/office/word/2010/wordprocessingShape" mc:Ignorable="w14 w15 w16se w16cid w16 w16cex wp14">
   <w:p>
     <w:pPr>
       <w:pStyle w:val="Footer"/>
@@ -1079,7 +1123,7 @@
 </file>
 
 <file path=word/footnotes.xml><?xml version="1.0" encoding="utf-8"?>
-<w:footnotes xmlns:wpc="http://schemas.microsoft.com/office/word/2010/wordprocessingCanvas" xmlns:cx="http://schemas.microsoft.com/office/drawing/2014/chartex" xmlns:cx1="http://schemas.microsoft.com/office/drawing/2015/9/8/chartex" xmlns:cx2="http://schemas.microsoft.com/office/drawing/2015/10/21/chartex" xmlns:cx3="http://schemas.microsoft.com/office/drawing/2016/5/9/chartex" xmlns:cx4="http://schemas.microsoft.com/office/drawing/2016/5/10/chartex" xmlns:cx5="http://schemas.microsoft.com/office/drawing/2016/5/11/chartex" xmlns:cx6="http://schemas.microsoft.com/office/drawing/2016/5/12/chartex" xmlns:cx7="http://schemas.microsoft.com/office/drawing/2016/5/13/chartex" xmlns:cx8="http://schemas.microsoft.com/office/drawing/2016/5/14/chartex" xmlns:mc="http://schemas.openxmlformats.org/markup-compatibility/2006" xmlns:aink="http://schemas.microsoft.com/office/drawing/2016/ink" xmlns:am3d="http://schemas.microsoft.com/office/drawing/2017/model3d" xmlns:o="urn:schemas-microsoft-com:office:office" xmlns:r="http://schemas.openxmlformats.org/officeDocument/2006/relationships" xmlns:m="http://schemas.openxmlformats.org/officeDocument/2006/math" xmlns:v="urn:schemas-microsoft-com:vml" xmlns:wp14="http://schemas.microsoft.com/office/word/2010/wordprocessingDrawing" xmlns:wp="http://schemas.openxmlformats.org/drawingml/2006/wordprocessingDrawing" xmlns:w10="urn:schemas-microsoft-com:office:word" xmlns:w="http://schemas.openxmlformats.org/wordprocessingml/2006/main" xmlns:w14="http://schemas.microsoft.com/office/word/2010/wordml" xmlns:w15="http://schemas.microsoft.com/office/word/2012/wordml" xmlns:w16cid="http://schemas.microsoft.com/office/word/2016/wordml/cid" xmlns:w16se="http://schemas.microsoft.com/office/word/2015/wordml/symex" xmlns:wpg="http://schemas.microsoft.com/office/word/2010/wordprocessingGroup" xmlns:wpi="http://schemas.microsoft.com/office/word/2010/wordprocessingInk" xmlns:wne="http://schemas.microsoft.com/office/word/2006/wordml" xmlns:wps="http://schemas.microsoft.com/office/word/2010/wordprocessingShape" mc:Ignorable="w14 w15 w16se w16cid wp14">
+<w:footnotes xmlns:wpc="http://schemas.microsoft.com/office/word/2010/wordprocessingCanvas" xmlns:cx="http://schemas.microsoft.com/office/drawing/2014/chartex" xmlns:cx1="http://schemas.microsoft.com/office/drawing/2015/9/8/chartex" xmlns:cx2="http://schemas.microsoft.com/office/drawing/2015/10/21/chartex" xmlns:cx3="http://schemas.microsoft.com/office/drawing/2016/5/9/chartex" xmlns:cx4="http://schemas.microsoft.com/office/drawing/2016/5/10/chartex" xmlns:cx5="http://schemas.microsoft.com/office/drawing/2016/5/11/chartex" xmlns:cx6="http://schemas.microsoft.com/office/drawing/2016/5/12/chartex" xmlns:cx7="http://schemas.microsoft.com/office/drawing/2016/5/13/chartex" xmlns:cx8="http://schemas.microsoft.com/office/drawing/2016/5/14/chartex" xmlns:mc="http://schemas.openxmlformats.org/markup-compatibility/2006" xmlns:aink="http://schemas.microsoft.com/office/drawing/2016/ink" xmlns:am3d="http://schemas.microsoft.com/office/drawing/2017/model3d" xmlns:o="urn:schemas-microsoft-com:office:office" xmlns:r="http://schemas.openxmlformats.org/officeDocument/2006/relationships" xmlns:m="http://schemas.openxmlformats.org/officeDocument/2006/math" xmlns:v="urn:schemas-microsoft-com:vml" xmlns:wp14="http://schemas.microsoft.com/office/word/2010/wordprocessingDrawing" xmlns:wp="http://schemas.openxmlformats.org/drawingml/2006/wordprocessingDrawing" xmlns:w10="urn:schemas-microsoft-com:office:word" xmlns:w="http://schemas.openxmlformats.org/wordprocessingml/2006/main" xmlns:w14="http://schemas.microsoft.com/office/word/2010/wordml" xmlns:w15="http://schemas.microsoft.com/office/word/2012/wordml" xmlns:w16cex="http://schemas.microsoft.com/office/word/2018/wordml/cex" xmlns:w16cid="http://schemas.microsoft.com/office/word/2016/wordml/cid" xmlns:w16="http://schemas.microsoft.com/office/word/2018/wordml" xmlns:w16se="http://schemas.microsoft.com/office/word/2015/wordml/symex" xmlns:wpg="http://schemas.microsoft.com/office/word/2010/wordprocessingGroup" xmlns:wpi="http://schemas.microsoft.com/office/word/2010/wordprocessingInk" xmlns:wne="http://schemas.microsoft.com/office/word/2006/wordml" xmlns:wps="http://schemas.microsoft.com/office/word/2010/wordprocessingShape" mc:Ignorable="w14 w15 w16se w16cid w16 w16cex wp14">
   <w:footnote w:type="separator" w:id="-1">
     <w:p>
       <w:r>
@@ -1098,7 +1142,7 @@
 </file>
 
 <file path=word/header1.xml><?xml version="1.0" encoding="utf-8"?>
-<w:hdr xmlns:wpc="http://schemas.microsoft.com/office/word/2010/wordprocessingCanvas" xmlns:cx="http://schemas.microsoft.com/office/drawing/2014/chartex" xmlns:cx1="http://schemas.microsoft.com/office/drawing/2015/9/8/chartex" xmlns:cx2="http://schemas.microsoft.com/office/drawing/2015/10/21/chartex" xmlns:cx3="http://schemas.microsoft.com/office/drawing/2016/5/9/chartex" xmlns:cx4="http://schemas.microsoft.com/office/drawing/2016/5/10/chartex" xmlns:cx5="http://schemas.microsoft.com/office/drawing/2016/5/11/chartex" xmlns:cx6="http://schemas.microsoft.com/office/drawing/2016/5/12/chartex" xmlns:cx7="http://schemas.microsoft.com/office/drawing/2016/5/13/chartex" xmlns:cx8="http://schemas.microsoft.com/office/drawing/2016/5/14/chartex" xmlns:mc="http://schemas.openxmlformats.org/markup-compatibility/2006" xmlns:aink="http://schemas.microsoft.com/office/drawing/2016/ink" xmlns:am3d="http://schemas.microsoft.com/office/drawing/2017/model3d" xmlns:o="urn:schemas-microsoft-com:office:office" xmlns:r="http://schemas.openxmlformats.org/officeDocument/2006/relationships" xmlns:m="http://schemas.openxmlformats.org/officeDocument/2006/math" xmlns:v="urn:schemas-microsoft-com:vml" xmlns:wp14="http://schemas.microsoft.com/office/word/2010/wordprocessingDrawing" xmlns:wp="http://schemas.openxmlformats.org/drawingml/2006/wordprocessingDrawing" xmlns:w10="urn:schemas-microsoft-com:office:word" xmlns:w="http://schemas.openxmlformats.org/wordprocessingml/2006/main" xmlns:w14="http://schemas.microsoft.com/office/word/2010/wordml" xmlns:w15="http://schemas.microsoft.com/office/word/2012/wordml" xmlns:w16cid="http://schemas.microsoft.com/office/word/2016/wordml/cid" xmlns:w16se="http://schemas.microsoft.com/office/word/2015/wordml/symex" xmlns:wpg="http://schemas.microsoft.com/office/word/2010/wordprocessingGroup" xmlns:wpi="http://schemas.microsoft.com/office/word/2010/wordprocessingInk" xmlns:wne="http://schemas.microsoft.com/office/word/2006/wordml" xmlns:wps="http://schemas.microsoft.com/office/word/2010/wordprocessingShape" mc:Ignorable="w14 w15 w16se w16cid wp14">
+<w:hdr xmlns:wpc="http://schemas.microsoft.com/office/word/2010/wordprocessingCanvas" xmlns:cx="http://schemas.microsoft.com/office/drawing/2014/chartex" xmlns:cx1="http://schemas.microsoft.com/office/drawing/2015/9/8/chartex" xmlns:cx2="http://schemas.microsoft.com/office/drawing/2015/10/21/chartex" xmlns:cx3="http://schemas.microsoft.com/office/drawing/2016/5/9/chartex" xmlns:cx4="http://schemas.microsoft.com/office/drawing/2016/5/10/chartex" xmlns:cx5="http://schemas.microsoft.com/office/drawing/2016/5/11/chartex" xmlns:cx6="http://schemas.microsoft.com/office/drawing/2016/5/12/chartex" xmlns:cx7="http://schemas.microsoft.com/office/drawing/2016/5/13/chartex" xmlns:cx8="http://schemas.microsoft.com/office/drawing/2016/5/14/chartex" xmlns:mc="http://schemas.openxmlformats.org/markup-compatibility/2006" xmlns:aink="http://schemas.microsoft.com/office/drawing/2016/ink" xmlns:am3d="http://schemas.microsoft.com/office/drawing/2017/model3d" xmlns:o="urn:schemas-microsoft-com:office:office" xmlns:r="http://schemas.openxmlformats.org/officeDocument/2006/relationships" xmlns:m="http://schemas.openxmlformats.org/officeDocument/2006/math" xmlns:v="urn:schemas-microsoft-com:vml" xmlns:wp14="http://schemas.microsoft.com/office/word/2010/wordprocessingDrawing" xmlns:wp="http://schemas.openxmlformats.org/drawingml/2006/wordprocessingDrawing" xmlns:w10="urn:schemas-microsoft-com:office:word" xmlns:w="http://schemas.openxmlformats.org/wordprocessingml/2006/main" xmlns:w14="http://schemas.microsoft.com/office/word/2010/wordml" xmlns:w15="http://schemas.microsoft.com/office/word/2012/wordml" xmlns:w16cex="http://schemas.microsoft.com/office/word/2018/wordml/cex" xmlns:w16cid="http://schemas.microsoft.com/office/word/2016/wordml/cid" xmlns:w16="http://schemas.microsoft.com/office/word/2018/wordml" xmlns:w16se="http://schemas.microsoft.com/office/word/2015/wordml/symex" xmlns:wpg="http://schemas.microsoft.com/office/word/2010/wordprocessingGroup" xmlns:wpi="http://schemas.microsoft.com/office/word/2010/wordprocessingInk" xmlns:wne="http://schemas.microsoft.com/office/word/2006/wordml" xmlns:wps="http://schemas.microsoft.com/office/word/2010/wordprocessingShape" mc:Ignorable="w14 w15 w16se w16cid w16 w16cex wp14">
   <w:p>
     <w:pPr>
       <w:pStyle w:val="Header"/>
@@ -1162,7 +1206,7 @@
 </file>
 
 <file path=word/numbering.xml><?xml version="1.0" encoding="utf-8"?>
-<w:numbering xmlns:wpc="http://schemas.microsoft.com/office/word/2010/wordprocessingCanvas" xmlns:cx="http://schemas.microsoft.com/office/drawing/2014/chartex" xmlns:cx1="http://schemas.microsoft.com/office/drawing/2015/9/8/chartex" xmlns:cx2="http://schemas.microsoft.com/office/drawing/2015/10/21/chartex" xmlns:cx3="http://schemas.microsoft.com/office/drawing/2016/5/9/chartex" xmlns:cx4="http://schemas.microsoft.com/office/drawing/2016/5/10/chartex" xmlns:cx5="http://schemas.microsoft.com/office/drawing/2016/5/11/chartex" xmlns:cx6="http://schemas.microsoft.com/office/drawing/2016/5/12/chartex" xmlns:cx7="http://schemas.microsoft.com/office/drawing/2016/5/13/chartex" xmlns:cx8="http://schemas.microsoft.com/office/drawing/2016/5/14/chartex" xmlns:mc="http://schemas.openxmlformats.org/markup-compatibility/2006" xmlns:aink="http://schemas.microsoft.com/office/drawing/2016/ink" xmlns:am3d="http://schemas.microsoft.com/office/drawing/2017/model3d" xmlns:o="urn:schemas-microsoft-com:office:office" xmlns:r="http://schemas.openxmlformats.org/officeDocument/2006/relationships" xmlns:m="http://schemas.openxmlformats.org/officeDocument/2006/math" xmlns:v="urn:schemas-microsoft-com:vml" xmlns:wp14="http://schemas.microsoft.com/office/word/2010/wordprocessingDrawing" xmlns:wp="http://schemas.openxmlformats.org/drawingml/2006/wordprocessingDrawing" xmlns:w10="urn:schemas-microsoft-com:office:word" xmlns:w="http://schemas.openxmlformats.org/wordprocessingml/2006/main" xmlns:w14="http://schemas.microsoft.com/office/word/2010/wordml" xmlns:w15="http://schemas.microsoft.com/office/word/2012/wordml" xmlns:w16cid="http://schemas.microsoft.com/office/word/2016/wordml/cid" xmlns:w16se="http://schemas.microsoft.com/office/word/2015/wordml/symex" xmlns:wpg="http://schemas.microsoft.com/office/word/2010/wordprocessingGroup" xmlns:wpi="http://schemas.microsoft.com/office/word/2010/wordprocessingInk" xmlns:wne="http://schemas.microsoft.com/office/word/2006/wordml" xmlns:wps="http://schemas.microsoft.com/office/word/2010/wordprocessingShape" mc:Ignorable="w14 w15 w16se w16cid wp14">
+<w:numbering xmlns:wpc="http://schemas.microsoft.com/office/word/2010/wordprocessingCanvas" xmlns:cx="http://schemas.microsoft.com/office/drawing/2014/chartex" xmlns:cx1="http://schemas.microsoft.com/office/drawing/2015/9/8/chartex" xmlns:cx2="http://schemas.microsoft.com/office/drawing/2015/10/21/chartex" xmlns:cx3="http://schemas.microsoft.com/office/drawing/2016/5/9/chartex" xmlns:cx4="http://schemas.microsoft.com/office/drawing/2016/5/10/chartex" xmlns:cx5="http://schemas.microsoft.com/office/drawing/2016/5/11/chartex" xmlns:cx6="http://schemas.microsoft.com/office/drawing/2016/5/12/chartex" xmlns:cx7="http://schemas.microsoft.com/office/drawing/2016/5/13/chartex" xmlns:cx8="http://schemas.microsoft.com/office/drawing/2016/5/14/chartex" xmlns:mc="http://schemas.openxmlformats.org/markup-compatibility/2006" xmlns:aink="http://schemas.microsoft.com/office/drawing/2016/ink" xmlns:am3d="http://schemas.microsoft.com/office/drawing/2017/model3d" xmlns:o="urn:schemas-microsoft-com:office:office" xmlns:r="http://schemas.openxmlformats.org/officeDocument/2006/relationships" xmlns:m="http://schemas.openxmlformats.org/officeDocument/2006/math" xmlns:v="urn:schemas-microsoft-com:vml" xmlns:wp14="http://schemas.microsoft.com/office/word/2010/wordprocessingDrawing" xmlns:wp="http://schemas.openxmlformats.org/drawingml/2006/wordprocessingDrawing" xmlns:w10="urn:schemas-microsoft-com:office:word" xmlns:w="http://schemas.openxmlformats.org/wordprocessingml/2006/main" xmlns:w14="http://schemas.microsoft.com/office/word/2010/wordml" xmlns:w15="http://schemas.microsoft.com/office/word/2012/wordml" xmlns:w16cex="http://schemas.microsoft.com/office/word/2018/wordml/cex" xmlns:w16cid="http://schemas.microsoft.com/office/word/2016/wordml/cid" xmlns:w16="http://schemas.microsoft.com/office/word/2018/wordml" xmlns:w16se="http://schemas.microsoft.com/office/word/2015/wordml/symex" xmlns:wpg="http://schemas.microsoft.com/office/word/2010/wordprocessingGroup" xmlns:wpi="http://schemas.microsoft.com/office/word/2010/wordprocessingInk" xmlns:wne="http://schemas.microsoft.com/office/word/2006/wordml" xmlns:wps="http://schemas.microsoft.com/office/word/2010/wordprocessingShape" mc:Ignorable="w14 w15 w16se w16cid w16 w16cex wp14">
   <w:abstractNum w:abstractNumId="0" w15:restartNumberingAfterBreak="0">
     <w:nsid w:val="EA454B4C"/>
     <w:multiLevelType w:val="multilevel"/>
@@ -1524,7 +1568,7 @@
 </file>
 
 <file path=word/styles.xml><?xml version="1.0" encoding="utf-8"?>
-<w:styles xmlns:mc="http://schemas.openxmlformats.org/markup-compatibility/2006" xmlns:r="http://schemas.openxmlformats.org/officeDocument/2006/relationships" xmlns:w="http://schemas.openxmlformats.org/wordprocessingml/2006/main" xmlns:w14="http://schemas.microsoft.com/office/word/2010/wordml" xmlns:w15="http://schemas.microsoft.com/office/word/2012/wordml" xmlns:w16cid="http://schemas.microsoft.com/office/word/2016/wordml/cid" xmlns:w16se="http://schemas.microsoft.com/office/word/2015/wordml/symex" mc:Ignorable="w14 w15 w16se w16cid">
+<w:styles xmlns:mc="http://schemas.openxmlformats.org/markup-compatibility/2006" xmlns:r="http://schemas.openxmlformats.org/officeDocument/2006/relationships" xmlns:w="http://schemas.openxmlformats.org/wordprocessingml/2006/main" xmlns:w14="http://schemas.microsoft.com/office/word/2010/wordml" xmlns:w15="http://schemas.microsoft.com/office/word/2012/wordml" xmlns:w16cex="http://schemas.microsoft.com/office/word/2018/wordml/cex" xmlns:w16cid="http://schemas.microsoft.com/office/word/2016/wordml/cid" xmlns:w16="http://schemas.microsoft.com/office/word/2018/wordml" xmlns:w16se="http://schemas.microsoft.com/office/word/2015/wordml/symex" mc:Ignorable="w14 w15 w16se w16cid w16 w16cex">
   <w:docDefaults>
     <w:rPrDefault>
       <w:rPr>
@@ -1678,6 +1722,13 @@
     <w:lsdException w:name="Placeholder Text" w:semiHidden="1"/>
     <w:lsdException w:name="Light Shading"/>
     <w:lsdException w:name="Light List"/>
+    <w:lsdException w:name="Light Grid"/>
+    <w:lsdException w:name="Medium Shading 1"/>
+    <w:lsdException w:name="Medium Shading 2"/>
+    <w:lsdException w:name="Medium List 1"/>
+    <w:lsdException w:name="Medium List 2"/>
+    <w:lsdException w:name="Medium Grid 1"/>
+    <w:lsdException w:name="Medium Grid 2"/>
     <w:lsdException w:name="Medium Grid 3"/>
     <w:lsdException w:name="Dark List"/>
     <w:lsdException w:name="Colorful Shading"/>

</xml_diff>